<commit_message>
Pushing Assignment 1.2 FOR csd-325 Advanced Python with updated screenshots and URL 05/31/2025
</commit_message>
<xml_diff>
--- a/module-1/Atkinson-Assignment1_2.docx
+++ b/module-1/Atkinson-Assignment1_2.docx
@@ -34,6 +34,19 @@
       </w:pPr>
     </w:p>
     <w:p>
+      <w:r>
+        <w:t xml:space="preserve">URL: </w:t>
+      </w:r>
+      <w:r>
+        <w:t>https://github.com/Joelatkinson95/CSD-325</w:t>
+      </w:r>
+    </w:p>
+    <w:p>
+      <w:pPr>
+        <w:jc w:val="center"/>
+      </w:pPr>
+    </w:p>
+    <w:p>
       <w:pPr>
         <w:jc w:val="center"/>
       </w:pPr>
@@ -42,9 +55,9 @@
           <w:noProof/>
         </w:rPr>
         <w:drawing>
-          <wp:inline distT="0" distB="0" distL="0" distR="0" wp14:anchorId="5F4A3A33" wp14:editId="24C25FF5">
-            <wp:extent cx="5943600" cy="3839845"/>
-            <wp:effectExtent l="0" t="0" r="0" b="0"/>
+          <wp:inline distT="0" distB="0" distL="0" distR="0" wp14:anchorId="5F4A3A33" wp14:editId="2323A417">
+            <wp:extent cx="3749040" cy="2422056"/>
+            <wp:effectExtent l="0" t="0" r="0" b="3810"/>
             <wp:docPr id="183483101" name="Picture 1" descr="A computer screen with white text&#10;&#10;AI-generated content may be incorrect."/>
             <wp:cNvGraphicFramePr>
               <a:graphicFrameLocks xmlns:a="http://schemas.openxmlformats.org/drawingml/2006/main" noChangeAspect="1"/>
@@ -57,7 +70,7 @@
                     <pic:cNvPicPr/>
                   </pic:nvPicPr>
                   <pic:blipFill>
-                    <a:blip r:embed="rId4">
+                    <a:blip r:embed="rId4" cstate="print">
                       <a:extLst>
                         <a:ext uri="{28A0092B-C50C-407E-A947-70E740481C1C}">
                           <a14:useLocalDpi xmlns:a14="http://schemas.microsoft.com/office/drawing/2010/main" val="0"/>
@@ -71,7 +84,58 @@
                   <pic:spPr>
                     <a:xfrm>
                       <a:off x="0" y="0"/>
-                      <a:ext cx="5943600" cy="3839845"/>
+                      <a:ext cx="3755227" cy="2426053"/>
+                    </a:xfrm>
+                    <a:prstGeom prst="rect">
+                      <a:avLst/>
+                    </a:prstGeom>
+                  </pic:spPr>
+                </pic:pic>
+              </a:graphicData>
+            </a:graphic>
+          </wp:inline>
+        </w:drawing>
+      </w:r>
+    </w:p>
+    <w:p>
+      <w:pPr>
+        <w:jc w:val="center"/>
+      </w:pPr>
+      <w:r>
+        <w:rPr>
+          <w:noProof/>
+        </w:rPr>
+        <w:drawing>
+          <wp:inline distT="0" distB="0" distL="0" distR="0" wp14:anchorId="66928D84" wp14:editId="308CC30D">
+            <wp:extent cx="5485168" cy="2606040"/>
+            <wp:effectExtent l="0" t="0" r="1270" b="0"/>
+            <wp:docPr id="1946162848" name="Picture 1" descr="A screenshot of a computer&#10;&#10;AI-generated content may be incorrect."/>
+            <wp:cNvGraphicFramePr>
+              <a:graphicFrameLocks xmlns:a="http://schemas.openxmlformats.org/drawingml/2006/main" noChangeAspect="1"/>
+            </wp:cNvGraphicFramePr>
+            <a:graphic xmlns:a="http://schemas.openxmlformats.org/drawingml/2006/main">
+              <a:graphicData uri="http://schemas.openxmlformats.org/drawingml/2006/picture">
+                <pic:pic xmlns:pic="http://schemas.openxmlformats.org/drawingml/2006/picture">
+                  <pic:nvPicPr>
+                    <pic:cNvPr id="1946162848" name="Picture 1" descr="A screenshot of a computer&#10;&#10;AI-generated content may be incorrect."/>
+                    <pic:cNvPicPr/>
+                  </pic:nvPicPr>
+                  <pic:blipFill>
+                    <a:blip r:embed="rId5" cstate="print">
+                      <a:extLst>
+                        <a:ext uri="{28A0092B-C50C-407E-A947-70E740481C1C}">
+                          <a14:useLocalDpi xmlns:a14="http://schemas.microsoft.com/office/drawing/2010/main" val="0"/>
+                        </a:ext>
+                      </a:extLst>
+                    </a:blip>
+                    <a:stretch>
+                      <a:fillRect/>
+                    </a:stretch>
+                  </pic:blipFill>
+                  <pic:spPr>
+                    <a:xfrm>
+                      <a:off x="0" y="0"/>
+                      <a:ext cx="5536084" cy="2630231"/>
                     </a:xfrm>
                     <a:prstGeom prst="rect">
                       <a:avLst/>

</xml_diff>